<commit_message>
PDF recipt in action
</commit_message>
<xml_diff>
--- a/WhiteLagoon.Web/wwwroot/exports/SampleVilla.docx
+++ b/WhiteLagoon.Web/wwwroot/exports/SampleVilla.docx
@@ -180,30 +180,21 @@
         </w:rPr>
       </w:pPr>
     </w:p>
-    <w:p>
-      <w:pPr>
-        <w:spacing w:before="480"/>
-        <w:jc w:val="right"/>
-        <w:rPr>
-          <w:bCs/>
-        </w:rPr>
-      </w:pPr>
-    </w:p>
     <w:tbl>
       <w:tblPr>
         <w:tblStyle w:val="GridTable4-Accent5"/>
-        <w:tblpPr w:leftFromText="181" w:rightFromText="181" w:bottomFromText="567" w:vertAnchor="text" w:tblpY="1"/>
+        <w:tblpPr w:leftFromText="181" w:rightFromText="181" w:bottomFromText="567" w:vertAnchor="text" w:horzAnchor="margin" w:tblpY="199"/>
         <w:tblOverlap w:val="never"/>
-        <w:tblW w:w="4990" w:type="pct"/>
+        <w:tblW w:w="4995" w:type="pct"/>
         <w:tblLayout w:type="fixed"/>
         <w:tblLook w:val="04A0" w:firstRow="1" w:lastRow="0" w:firstColumn="1" w:lastColumn="0" w:noHBand="0" w:noVBand="1"/>
         <w:tblDescription w:val="First table is for invoice number and date, second table is for billing and shipping info, third table is the main invoice table, fourth table is for subtotals and totals"/>
       </w:tblPr>
       <w:tblGrid>
-        <w:gridCol w:w="3353"/>
-        <w:gridCol w:w="1678"/>
-        <w:gridCol w:w="1675"/>
-        <w:gridCol w:w="3354"/>
+        <w:gridCol w:w="3356"/>
+        <w:gridCol w:w="1680"/>
+        <w:gridCol w:w="1677"/>
+        <w:gridCol w:w="3357"/>
       </w:tblGrid>
       <w:tr>
         <w:trPr>
@@ -227,13 +218,7 @@
               <w:rPr>
                 <w:rFonts w:ascii="Calibri" w:hAnsi="Calibri"/>
               </w:rPr>
-              <w:t>xx_</w:t>
-            </w:r>
-            <w:r>
-              <w:rPr>
-                <w:rFonts w:ascii="Calibri" w:hAnsi="Calibri"/>
-              </w:rPr>
-              <w:t>booking_Number</w:t>
+              <w:t>xx_booking_Number</w:t>
             </w:r>
           </w:p>
         </w:tc>
@@ -282,12 +267,11 @@
                 </w:rPr>
                 <w:id w:val="-317500203"/>
                 <w:placeholder>
-                  <w:docPart w:val="7C3E8690F9334A47B906ED8D69EB2E7F"/>
+                  <w:docPart w:val="89EDA723E7FD4C9597D4AA4ABCA20723"/>
                 </w:placeholder>
                 <w:showingPlcHdr/>
                 <w15:appearance w15:val="hidden"/>
               </w:sdtPr>
-              <w:sdtEndPr/>
               <w:sdtContent>
                 <w:r>
                   <w:rPr>
@@ -324,11 +308,10 @@
                 </w:rPr>
                 <w:id w:val="1280999277"/>
                 <w:placeholder>
-                  <w:docPart w:val="07EBD5D297374CB7A5A99BAC073C46BB"/>
+                  <w:docPart w:val="BD28E4E243BB48FC9F26947AAB691E5E"/>
                 </w:placeholder>
                 <w15:appearance w15:val="hidden"/>
               </w:sdtPr>
-              <w:sdtEndPr/>
               <w:sdtContent>
                 <w:r>
                   <w:rPr>
@@ -364,11 +347,10 @@
                 </w:rPr>
                 <w:id w:val="-198090426"/>
                 <w:placeholder>
-                  <w:docPart w:val="9BF6EF66141C43C7AB1A2C34716FDD75"/>
+                  <w:docPart w:val="F4528736A4954DB4839A48B8696068FA"/>
                 </w:placeholder>
                 <w15:appearance w15:val="hidden"/>
               </w:sdtPr>
-              <w:sdtEndPr/>
               <w:sdtContent>
                 <w:r>
                   <w:rPr>
@@ -475,7 +457,78 @@
           </w:p>
         </w:tc>
       </w:tr>
+      <w:tr>
+        <w:trPr>
+          <w:cnfStyle w:val="000000100000" w:firstRow="0" w:lastRow="0" w:firstColumn="0" w:lastColumn="0" w:oddVBand="0" w:evenVBand="0" w:oddHBand="1" w:evenHBand="0" w:firstRowFirstColumn="0" w:firstRowLastColumn="0" w:lastRowFirstColumn="0" w:lastRowLastColumn="0"/>
+        </w:trPr>
+        <w:tc>
+          <w:tcPr>
+            <w:cnfStyle w:val="001000000000" w:firstRow="0" w:lastRow="0" w:firstColumn="1" w:lastColumn="0" w:oddVBand="0" w:evenVBand="0" w:oddHBand="0" w:evenHBand="0" w:firstRowFirstColumn="0" w:firstRowLastColumn="0" w:lastRowFirstColumn="0" w:lastRowLastColumn="0"/>
+            <w:tcW w:w="3353" w:type="dxa"/>
+            <w:shd w:val="clear" w:color="auto" w:fill="FFFFFF" w:themeFill="background1"/>
+          </w:tcPr>
+          <w:p/>
+        </w:tc>
+        <w:tc>
+          <w:tcPr>
+            <w:tcW w:w="3353" w:type="dxa"/>
+            <w:gridSpan w:val="2"/>
+            <w:shd w:val="clear" w:color="auto" w:fill="FFFFFF" w:themeFill="background1"/>
+          </w:tcPr>
+          <w:p>
+            <w:pPr>
+              <w:cnfStyle w:val="000000100000" w:firstRow="0" w:lastRow="0" w:firstColumn="0" w:lastColumn="0" w:oddVBand="0" w:evenVBand="0" w:oddHBand="1" w:evenHBand="0" w:firstRowFirstColumn="0" w:firstRowLastColumn="0" w:lastRowFirstColumn="0" w:lastRowLastColumn="0"/>
+              <w:rPr>
+                <w:bCs/>
+              </w:rPr>
+            </w:pPr>
+          </w:p>
+        </w:tc>
+        <w:tc>
+          <w:tcPr>
+            <w:tcW w:w="3354" w:type="dxa"/>
+            <w:shd w:val="clear" w:color="auto" w:fill="FFFFFF" w:themeFill="background1"/>
+          </w:tcPr>
+          <w:p>
+            <w:pPr>
+              <w:cnfStyle w:val="000000100000" w:firstRow="0" w:lastRow="0" w:firstColumn="0" w:lastColumn="0" w:oddVBand="0" w:evenVBand="0" w:oddHBand="1" w:evenHBand="0" w:firstRowFirstColumn="0" w:firstRowLastColumn="0" w:lastRowFirstColumn="0" w:lastRowLastColumn="0"/>
+              <w:rPr>
+                <w:rFonts w:ascii="Calibri" w:hAnsi="Calibri"/>
+                <w:bCs/>
+                <w:noProof/>
+              </w:rPr>
+            </w:pPr>
+          </w:p>
+        </w:tc>
+      </w:tr>
     </w:tbl>
+    <w:p>
+      <w:pPr>
+        <w:spacing w:before="480"/>
+        <w:rPr>
+          <w:bCs/>
+        </w:rPr>
+      </w:pPr>
+      <w:r>
+        <w:rPr>
+          <w:rFonts w:ascii="Cascadia Mono" w:hAnsi="Cascadia Mono" w:cs="Cascadia Mono"/>
+          <w:color w:val="A31515"/>
+          <w:kern w:val="0"/>
+          <w:sz w:val="19"/>
+          <w:szCs w:val="19"/>
+        </w:rPr>
+        <w:t>&lt;ADDTABLEHERE&gt;</w:t>
+      </w:r>
+    </w:p>
+    <w:p>
+      <w:pPr>
+        <w:spacing w:before="480"/>
+        <w:jc w:val="right"/>
+        <w:rPr>
+          <w:bCs/>
+        </w:rPr>
+      </w:pPr>
+    </w:p>
     <w:tbl>
       <w:tblPr>
         <w:tblStyle w:val="InvoiceTable"/>
@@ -3085,7 +3138,7 @@
     </w:docPart>
     <w:docPart>
       <w:docPartPr>
-        <w:name w:val="7C3E8690F9334A47B906ED8D69EB2E7F"/>
+        <w:name w:val="89EDA723E7FD4C9597D4AA4ABCA20723"/>
         <w:category>
           <w:name w:val="General"/>
           <w:gallery w:val="placeholder"/>
@@ -3096,12 +3149,12 @@
         <w:behaviors>
           <w:behavior w:val="content"/>
         </w:behaviors>
-        <w:guid w:val="{E483D933-E5F8-462A-B098-C299498F9652}"/>
+        <w:guid w:val="{166AB05D-7215-4EC9-9CA8-E70099512865}"/>
       </w:docPartPr>
       <w:docPartBody>
         <w:p>
           <w:pPr>
-            <w:pStyle w:val="7C3E8690F9334A47B906ED8D69EB2E7F"/>
+            <w:pStyle w:val="89EDA723E7FD4C9597D4AA4ABCA20723"/>
           </w:pPr>
           <w:r>
             <w:t>Bill To</w:t>
@@ -3111,7 +3164,7 @@
     </w:docPart>
     <w:docPart>
       <w:docPartPr>
-        <w:name w:val="07EBD5D297374CB7A5A99BAC073C46BB"/>
+        <w:name w:val="BD28E4E243BB48FC9F26947AAB691E5E"/>
         <w:category>
           <w:name w:val="General"/>
           <w:gallery w:val="placeholder"/>
@@ -3122,12 +3175,12 @@
         <w:behaviors>
           <w:behavior w:val="content"/>
         </w:behaviors>
-        <w:guid w:val="{46CCD9E8-8E65-4756-9536-6AE45C6E8EDC}"/>
+        <w:guid w:val="{371B1738-25FA-4CE9-AF8D-DD88ABC14D33}"/>
       </w:docPartPr>
       <w:docPartBody>
         <w:p>
           <w:pPr>
-            <w:pStyle w:val="07EBD5D297374CB7A5A99BAC073C46BB"/>
+            <w:pStyle w:val="BD28E4E243BB48FC9F26947AAB691E5E"/>
           </w:pPr>
           <w:r>
             <w:rPr>
@@ -3140,7 +3193,7 @@
     </w:docPart>
     <w:docPart>
       <w:docPartPr>
-        <w:name w:val="9BF6EF66141C43C7AB1A2C34716FDD75"/>
+        <w:name w:val="F4528736A4954DB4839A48B8696068FA"/>
         <w:category>
           <w:name w:val="General"/>
           <w:gallery w:val="placeholder"/>
@@ -3151,12 +3204,12 @@
         <w:behaviors>
           <w:behavior w:val="content"/>
         </w:behaviors>
-        <w:guid w:val="{937FA053-8B20-4722-8D5A-489B286E316C}"/>
+        <w:guid w:val="{D5C73C81-05F9-41AE-8732-A3B13B1C1046}"/>
       </w:docPartPr>
       <w:docPartBody>
         <w:p>
           <w:pPr>
-            <w:pStyle w:val="9BF6EF66141C43C7AB1A2C34716FDD75"/>
+            <w:pStyle w:val="F4528736A4954DB4839A48B8696068FA"/>
           </w:pPr>
           <w:r>
             <w:t>INSTRUCTIONS</w:t>
@@ -3190,6 +3243,13 @@
     <w:family w:val="swiss"/>
     <w:pitch w:val="variable"/>
     <w:sig w:usb0="E4002EFF" w:usb1="C200247B" w:usb2="00000009" w:usb3="00000000" w:csb0="000001FF" w:csb1="00000000"/>
+  </w:font>
+  <w:font w:name="Cascadia Mono">
+    <w:panose1 w:val="020B0609020000020004"/>
+    <w:charset w:val="00"/>
+    <w:family w:val="modern"/>
+    <w:pitch w:val="fixed"/>
+    <w:sig w:usb0="A1002AFF" w:usb1="4000F9FB" w:usb2="00040000" w:usb3="00000000" w:csb0="000001FF" w:csb1="00000000"/>
   </w:font>
   <w:font w:name="Calibri Light">
     <w:panose1 w:val="020F0302020204030204"/>
@@ -3245,6 +3305,7 @@
     <w:rsid w:val="009F4688"/>
     <w:rsid w:val="00A66BAA"/>
     <w:rsid w:val="00AE6C68"/>
+    <w:rsid w:val="00B76FA9"/>
     <w:rsid w:val="00BB79D6"/>
     <w:rsid w:val="00C35AB4"/>
     <w:rsid w:val="00C65F56"/>
@@ -3721,7 +3782,7 @@
     <w:basedOn w:val="DefaultParagraphFont"/>
     <w:uiPriority w:val="99"/>
     <w:semiHidden/>
-    <w:rsid w:val="00F86F10"/>
+    <w:rsid w:val="00B76FA9"/>
     <w:rPr>
       <w:color w:val="808080"/>
     </w:rPr>
@@ -3841,6 +3902,39 @@
     <w:rPr>
       <w:kern w:val="2"/>
       <w:lang w:val="en-IN" w:eastAsia="en-IN"/>
+      <w14:ligatures w14:val="standardContextual"/>
+    </w:rPr>
+  </w:style>
+  <w:style w:type="paragraph" w:customStyle="1" w:styleId="89EDA723E7FD4C9597D4AA4ABCA20723">
+    <w:name w:val="89EDA723E7FD4C9597D4AA4ABCA20723"/>
+    <w:rsid w:val="00B76FA9"/>
+    <w:pPr>
+      <w:spacing w:after="160" w:line="259" w:lineRule="auto"/>
+    </w:pPr>
+    <w:rPr>
+      <w:kern w:val="2"/>
+      <w14:ligatures w14:val="standardContextual"/>
+    </w:rPr>
+  </w:style>
+  <w:style w:type="paragraph" w:customStyle="1" w:styleId="BD28E4E243BB48FC9F26947AAB691E5E">
+    <w:name w:val="BD28E4E243BB48FC9F26947AAB691E5E"/>
+    <w:rsid w:val="00B76FA9"/>
+    <w:pPr>
+      <w:spacing w:after="160" w:line="259" w:lineRule="auto"/>
+    </w:pPr>
+    <w:rPr>
+      <w:kern w:val="2"/>
+      <w14:ligatures w14:val="standardContextual"/>
+    </w:rPr>
+  </w:style>
+  <w:style w:type="paragraph" w:customStyle="1" w:styleId="F4528736A4954DB4839A48B8696068FA">
+    <w:name w:val="F4528736A4954DB4839A48B8696068FA"/>
+    <w:rsid w:val="00B76FA9"/>
+    <w:pPr>
+      <w:spacing w:after="160" w:line="259" w:lineRule="auto"/>
+    </w:pPr>
+    <w:rPr>
+      <w:kern w:val="2"/>
       <w14:ligatures w14:val="standardContextual"/>
     </w:rPr>
   </w:style>
@@ -4140,15 +4234,30 @@
 </file>
 
 <file path=customXml/item1.xml><?xml version="1.0" encoding="utf-8"?>
-<?mso-contentType ?>
-<FormTemplates xmlns="http://schemas.microsoft.com/sharepoint/v3/contenttype/forms">
-  <Display>DocumentLibraryForm</Display>
-  <Edit>DocumentLibraryForm</Edit>
-  <New>DocumentLibraryForm</New>
-</FormTemplates>
+<p:properties xmlns:p="http://schemas.microsoft.com/office/2006/metadata/properties" xmlns:xsi="http://www.w3.org/2001/XMLSchema-instance" xmlns:pc="http://schemas.microsoft.com/office/infopath/2007/PartnerControls">
+  <documentManagement>
+    <_ip_UnifiedCompliancePolicyUIAction xmlns="http://schemas.microsoft.com/sharepoint/v3" xsi:nil="true"/>
+    <Image xmlns="71af3243-3dd4-4a8d-8c0d-dd76da1f02a5">
+      <Url xsi:nil="true"/>
+      <Description xsi:nil="true"/>
+    </Image>
+    <Status xmlns="71af3243-3dd4-4a8d-8c0d-dd76da1f02a5">Not started</Status>
+    <Background xmlns="71af3243-3dd4-4a8d-8c0d-dd76da1f02a5">false</Background>
+    <_ip_UnifiedCompliancePolicyProperties xmlns="http://schemas.microsoft.com/sharepoint/v3" xsi:nil="true"/>
+    <ImageTagsTaxHTField xmlns="71af3243-3dd4-4a8d-8c0d-dd76da1f02a5">
+      <Terms xmlns="http://schemas.microsoft.com/office/infopath/2007/PartnerControls"/>
+    </ImageTagsTaxHTField>
+    <TaxCatchAll xmlns="230e9df3-be65-4c73-a93b-d1236ebd677e" xsi:nil="true"/>
+    <MediaServiceKeyPoints xmlns="71af3243-3dd4-4a8d-8c0d-dd76da1f02a5" xsi:nil="true"/>
+  </documentManagement>
+</p:properties>
 </file>
 
 <file path=customXml/item2.xml><?xml version="1.0" encoding="utf-8"?>
+<b:Sources xmlns:b="http://schemas.openxmlformats.org/officeDocument/2006/bibliography" xmlns="http://schemas.openxmlformats.org/officeDocument/2006/bibliography" SelectedStyle="\APA.XSL" StyleName="APA"/>
+</file>
+
+<file path=customXml/item3.xml><?xml version="1.0" encoding="utf-8"?>
 <ct:contentTypeSchema xmlns:ct="http://schemas.microsoft.com/office/2006/metadata/contentType" xmlns:ma="http://schemas.microsoft.com/office/2006/metadata/properties/metaAttributes" ct:_="" ma:_="" ma:contentTypeName="Document" ma:contentTypeID="0x01010079F111ED35F8CC479449609E8A0923A6" ma:contentTypeVersion="26" ma:contentTypeDescription="Create a new document." ma:contentTypeScope="" ma:versionID="ac37c1753acd5e330d2062ccec26ea66">
   <xsd:schema xmlns:xsd="http://www.w3.org/2001/XMLSchema" xmlns:xs="http://www.w3.org/2001/XMLSchema" xmlns:p="http://schemas.microsoft.com/office/2006/metadata/properties" xmlns:ns1="http://schemas.microsoft.com/sharepoint/v3" xmlns:ns2="71af3243-3dd4-4a8d-8c0d-dd76da1f02a5" xmlns:ns3="16c05727-aa75-4e4a-9b5f-8a80a1165891" xmlns:ns4="230e9df3-be65-4c73-a93b-d1236ebd677e" targetNamespace="http://schemas.microsoft.com/office/2006/metadata/properties" ma:root="true" ma:fieldsID="3b340c7101c92c5120abd06486f94548" ns1:_="" ns2:_="" ns3:_="" ns4:_="">
     <xsd:import namespace="http://schemas.microsoft.com/sharepoint/v3"/>
@@ -4448,39 +4557,36 @@
 </ct:contentTypeSchema>
 </file>
 
-<file path=customXml/item3.xml><?xml version="1.0" encoding="utf-8"?>
-<b:Sources xmlns:b="http://schemas.openxmlformats.org/officeDocument/2006/bibliography" xmlns="http://schemas.openxmlformats.org/officeDocument/2006/bibliography" SelectedStyle="\APA.XSL" StyleName="APA"/>
-</file>
-
 <file path=customXml/item4.xml><?xml version="1.0" encoding="utf-8"?>
-<p:properties xmlns:p="http://schemas.microsoft.com/office/2006/metadata/properties" xmlns:xsi="http://www.w3.org/2001/XMLSchema-instance" xmlns:pc="http://schemas.microsoft.com/office/infopath/2007/PartnerControls">
-  <documentManagement>
-    <_ip_UnifiedCompliancePolicyUIAction xmlns="http://schemas.microsoft.com/sharepoint/v3" xsi:nil="true"/>
-    <Image xmlns="71af3243-3dd4-4a8d-8c0d-dd76da1f02a5">
-      <Url xsi:nil="true"/>
-      <Description xsi:nil="true"/>
-    </Image>
-    <Status xmlns="71af3243-3dd4-4a8d-8c0d-dd76da1f02a5">Not started</Status>
-    <Background xmlns="71af3243-3dd4-4a8d-8c0d-dd76da1f02a5">false</Background>
-    <_ip_UnifiedCompliancePolicyProperties xmlns="http://schemas.microsoft.com/sharepoint/v3" xsi:nil="true"/>
-    <ImageTagsTaxHTField xmlns="71af3243-3dd4-4a8d-8c0d-dd76da1f02a5">
-      <Terms xmlns="http://schemas.microsoft.com/office/infopath/2007/PartnerControls"/>
-    </ImageTagsTaxHTField>
-    <TaxCatchAll xmlns="230e9df3-be65-4c73-a93b-d1236ebd677e" xsi:nil="true"/>
-    <MediaServiceKeyPoints xmlns="71af3243-3dd4-4a8d-8c0d-dd76da1f02a5" xsi:nil="true"/>
-  </documentManagement>
-</p:properties>
+<?mso-contentType ?>
+<FormTemplates xmlns="http://schemas.microsoft.com/sharepoint/v3/contenttype/forms">
+  <Display>DocumentLibraryForm</Display>
+  <Edit>DocumentLibraryForm</Edit>
+  <New>DocumentLibraryForm</New>
+</FormTemplates>
 </file>
 
 <file path=customXml/itemProps1.xml><?xml version="1.0" encoding="utf-8"?>
-<ds:datastoreItem xmlns:ds="http://schemas.openxmlformats.org/officeDocument/2006/customXml" ds:itemID="{3F25CEF7-B3EF-462D-8656-22EBD19C02CA}">
+<ds:datastoreItem xmlns:ds="http://schemas.openxmlformats.org/officeDocument/2006/customXml" ds:itemID="{A24CA881-F413-49A9-B7BD-08939EA6340C}">
   <ds:schemaRefs>
-    <ds:schemaRef ds:uri="http://schemas.microsoft.com/sharepoint/v3/contenttype/forms"/>
+    <ds:schemaRef ds:uri="http://schemas.microsoft.com/office/2006/metadata/properties"/>
+    <ds:schemaRef ds:uri="http://schemas.microsoft.com/office/infopath/2007/PartnerControls"/>
+    <ds:schemaRef ds:uri="http://schemas.microsoft.com/sharepoint/v3"/>
+    <ds:schemaRef ds:uri="71af3243-3dd4-4a8d-8c0d-dd76da1f02a5"/>
+    <ds:schemaRef ds:uri="230e9df3-be65-4c73-a93b-d1236ebd677e"/>
   </ds:schemaRefs>
 </ds:datastoreItem>
 </file>
 
 <file path=customXml/itemProps2.xml><?xml version="1.0" encoding="utf-8"?>
+<ds:datastoreItem xmlns:ds="http://schemas.openxmlformats.org/officeDocument/2006/customXml" ds:itemID="{05349BB4-28EF-4DFC-8A3B-D28A82EEC059}">
+  <ds:schemaRefs>
+    <ds:schemaRef ds:uri="http://schemas.openxmlformats.org/officeDocument/2006/bibliography"/>
+  </ds:schemaRefs>
+</ds:datastoreItem>
+</file>
+
+<file path=customXml/itemProps3.xml><?xml version="1.0" encoding="utf-8"?>
 <ds:datastoreItem xmlns:ds="http://schemas.openxmlformats.org/officeDocument/2006/customXml" ds:itemID="{B6D7D045-0A7C-4E97-BB58-1C0F82F4D731}">
   <ds:schemaRefs>
     <ds:schemaRef ds:uri="http://schemas.microsoft.com/office/2006/metadata/contentType"/>
@@ -4501,22 +4607,10 @@
 </ds:datastoreItem>
 </file>
 
-<file path=customXml/itemProps3.xml><?xml version="1.0" encoding="utf-8"?>
-<ds:datastoreItem xmlns:ds="http://schemas.openxmlformats.org/officeDocument/2006/customXml" ds:itemID="{05349BB4-28EF-4DFC-8A3B-D28A82EEC059}">
+<file path=customXml/itemProps4.xml><?xml version="1.0" encoding="utf-8"?>
+<ds:datastoreItem xmlns:ds="http://schemas.openxmlformats.org/officeDocument/2006/customXml" ds:itemID="{3F25CEF7-B3EF-462D-8656-22EBD19C02CA}">
   <ds:schemaRefs>
-    <ds:schemaRef ds:uri="http://schemas.openxmlformats.org/officeDocument/2006/bibliography"/>
-  </ds:schemaRefs>
-</ds:datastoreItem>
-</file>
-
-<file path=customXml/itemProps4.xml><?xml version="1.0" encoding="utf-8"?>
-<ds:datastoreItem xmlns:ds="http://schemas.openxmlformats.org/officeDocument/2006/customXml" ds:itemID="{A24CA881-F413-49A9-B7BD-08939EA6340C}">
-  <ds:schemaRefs>
-    <ds:schemaRef ds:uri="http://schemas.microsoft.com/office/2006/metadata/properties"/>
-    <ds:schemaRef ds:uri="http://schemas.microsoft.com/office/infopath/2007/PartnerControls"/>
-    <ds:schemaRef ds:uri="http://schemas.microsoft.com/sharepoint/v3"/>
-    <ds:schemaRef ds:uri="71af3243-3dd4-4a8d-8c0d-dd76da1f02a5"/>
-    <ds:schemaRef ds:uri="230e9df3-be65-4c73-a93b-d1236ebd677e"/>
+    <ds:schemaRef ds:uri="http://schemas.microsoft.com/sharepoint/v3/contenttype/forms"/>
   </ds:schemaRefs>
 </ds:datastoreItem>
 </file>

</xml_diff>